<commit_message>
All files in my coursework file
</commit_message>
<xml_diff>
--- a/Instrcution to use Sigma Banking System.docx
+++ b/Instrcution to use Sigma Banking System.docx
@@ -217,14 +217,12 @@
         </w:rPr>
         <w:t xml:space="preserve"> the program, it </w:t>
       </w:r>
-      <w:proofErr w:type="gramStart"/>
-      <w:r>
-        <w:rPr>
-          <w:lang w:eastAsia="zh-TW"/>
-        </w:rPr>
-        <w:t>will :</w:t>
-      </w:r>
-      <w:proofErr w:type="gramEnd"/>
+      <w:r>
+        <w:rPr>
+          <w:lang w:eastAsia="zh-TW"/>
+        </w:rPr>
+        <w:t>will:</w:t>
+      </w:r>
     </w:p>
     <w:p>
       <w:pPr>
@@ -1397,7 +1395,7 @@
           <w:lang w:eastAsia="zh-TW"/>
         </w:rPr>
         <w:drawing>
-          <wp:inline distT="0" distB="0" distL="0" distR="0" wp14:anchorId="5ADD6F84" wp14:editId="0876F30B">
+          <wp:inline distT="0" distB="0" distL="0" distR="0" wp14:anchorId="5ADD6F84" wp14:editId="332A5F8D">
             <wp:extent cx="4060825" cy="2657324"/>
             <wp:effectExtent l="0" t="0" r="3175" b="0"/>
             <wp:docPr id="1594223000" name="Picture 12"/>
@@ -1917,13 +1915,7 @@
         <w:rPr>
           <w:lang w:eastAsia="zh-TW"/>
         </w:rPr>
-        <w:t>function steps</w:t>
-      </w:r>
-      <w:r>
-        <w:rPr>
-          <w:lang w:eastAsia="zh-TW"/>
-        </w:rPr>
-        <w:t>:</w:t>
+        <w:t>function steps:</w:t>
       </w:r>
     </w:p>
     <w:p>
@@ -2337,19 +2329,7 @@
         <w:rPr>
           <w:lang w:eastAsia="zh-TW"/>
         </w:rPr>
-        <w:t xml:space="preserve">Enter </w:t>
-      </w:r>
-      <w:r>
-        <w:rPr>
-          <w:lang w:eastAsia="zh-TW"/>
-        </w:rPr>
-        <w:t xml:space="preserve">sender </w:t>
-      </w:r>
-      <w:r>
-        <w:rPr>
-          <w:lang w:eastAsia="zh-TW"/>
-        </w:rPr>
-        <w:t>PIN</w:t>
+        <w:t>Enter sender PIN</w:t>
       </w:r>
     </w:p>
     <w:p>
@@ -2511,14 +2491,7 @@
           <w:rFonts w:ascii="Aptos" w:hAnsi="Aptos"/>
           <w:color w:val="000000"/>
         </w:rPr>
-        <w:t>→</w:t>
-      </w:r>
-      <w:r>
-        <w:rPr>
-          <w:rFonts w:ascii="Aptos" w:hAnsi="Aptos"/>
-          <w:color w:val="000000"/>
-        </w:rPr>
-        <w:t xml:space="preserve"> Current</w:t>
+        <w:t>→ Current</w:t>
       </w:r>
       <w:r>
         <w:rPr>

</xml_diff>

<commit_message>
all other changes in program
</commit_message>
<xml_diff>
--- a/Instrcution to use Sigma Banking System.docx
+++ b/Instrcution to use Sigma Banking System.docx
@@ -193,6 +193,161 @@
           <w:lang w:eastAsia="zh-TW"/>
         </w:rPr>
         <w:t>Starting the Program</w:t>
+      </w:r>
+    </w:p>
+    <w:p>
+      <w:pPr>
+        <w:tabs>
+          <w:tab w:val="left" w:pos="5821"/>
+        </w:tabs>
+        <w:ind w:left="360"/>
+        <w:rPr>
+          <w:lang w:eastAsia="zh-TW"/>
+        </w:rPr>
+      </w:pPr>
+      <w:r>
+        <w:rPr>
+          <w:lang w:eastAsia="zh-TW"/>
+        </w:rPr>
+        <w:t>To start the Sigma Banking System:</w:t>
+      </w:r>
+    </w:p>
+    <w:p>
+      <w:pPr>
+        <w:pStyle w:val="ListParagraph"/>
+        <w:numPr>
+          <w:ilvl w:val="0"/>
+          <w:numId w:val="50"/>
+        </w:numPr>
+        <w:tabs>
+          <w:tab w:val="left" w:pos="5821"/>
+        </w:tabs>
+        <w:rPr>
+          <w:lang w:eastAsia="zh-TW"/>
+        </w:rPr>
+      </w:pPr>
+      <w:r>
+        <w:rPr>
+          <w:lang w:eastAsia="zh-TW"/>
+        </w:rPr>
+        <w:t>Open a Terminal on your device</w:t>
+      </w:r>
+    </w:p>
+    <w:p>
+      <w:pPr>
+        <w:pStyle w:val="ListParagraph"/>
+        <w:numPr>
+          <w:ilvl w:val="0"/>
+          <w:numId w:val="50"/>
+        </w:numPr>
+        <w:tabs>
+          <w:tab w:val="left" w:pos="5821"/>
+        </w:tabs>
+        <w:rPr>
+          <w:lang w:eastAsia="zh-TW"/>
+        </w:rPr>
+      </w:pPr>
+      <w:r>
+        <w:rPr>
+          <w:lang w:eastAsia="zh-TW"/>
+        </w:rPr>
+        <w:t>Navigate to the program folder</w:t>
+      </w:r>
+    </w:p>
+    <w:p>
+      <w:pPr>
+        <w:pStyle w:val="ListParagraph"/>
+        <w:numPr>
+          <w:ilvl w:val="0"/>
+          <w:numId w:val="50"/>
+        </w:numPr>
+        <w:tabs>
+          <w:tab w:val="left" w:pos="5821"/>
+        </w:tabs>
+        <w:rPr>
+          <w:lang w:eastAsia="zh-TW"/>
+        </w:rPr>
+      </w:pPr>
+      <w:r>
+        <w:rPr>
+          <w:lang w:eastAsia="zh-TW"/>
+        </w:rPr>
+        <w:t>Run the executable</w:t>
+      </w:r>
+    </w:p>
+    <w:p>
+      <w:pPr>
+        <w:tabs>
+          <w:tab w:val="left" w:pos="5821"/>
+        </w:tabs>
+        <w:ind w:left="360"/>
+        <w:rPr>
+          <w:lang w:eastAsia="zh-TW"/>
+        </w:rPr>
+      </w:pPr>
+      <w:r>
+        <w:rPr>
+          <w:lang w:eastAsia="zh-TW"/>
+        </w:rPr>
+        <w:t>It is crucial to run the program inside the banking-system-c directory as the application accesses the database files using relative path.</w:t>
+      </w:r>
+    </w:p>
+    <w:p>
+      <w:pPr>
+        <w:tabs>
+          <w:tab w:val="left" w:pos="5821"/>
+        </w:tabs>
+        <w:ind w:left="360"/>
+        <w:rPr>
+          <w:lang w:eastAsia="zh-TW"/>
+        </w:rPr>
+      </w:pPr>
+      <w:r>
+        <w:rPr>
+          <w:noProof/>
+          <w:lang w:eastAsia="zh-TW"/>
+        </w:rPr>
+        <w:drawing>
+          <wp:inline distT="0" distB="0" distL="0" distR="0" wp14:anchorId="7A19D907" wp14:editId="7B20F7BC">
+            <wp:extent cx="5943600" cy="317500"/>
+            <wp:effectExtent l="0" t="0" r="0" b="0"/>
+            <wp:docPr id="1671970155" name="Picture 1"/>
+            <wp:cNvGraphicFramePr>
+              <a:graphicFrameLocks xmlns:a="http://schemas.openxmlformats.org/drawingml/2006/main" noChangeAspect="1"/>
+            </wp:cNvGraphicFramePr>
+            <a:graphic xmlns:a="http://schemas.openxmlformats.org/drawingml/2006/main">
+              <a:graphicData uri="http://schemas.openxmlformats.org/drawingml/2006/picture">
+                <pic:pic xmlns:pic="http://schemas.openxmlformats.org/drawingml/2006/picture">
+                  <pic:nvPicPr>
+                    <pic:cNvPr id="1671970155" name="Picture 1671970155"/>
+                    <pic:cNvPicPr/>
+                  </pic:nvPicPr>
+                  <pic:blipFill>
+                    <a:blip r:embed="rId5">
+                      <a:extLst>
+                        <a:ext uri="{28A0092B-C50C-407E-A947-70E740481C1C}">
+                          <a14:useLocalDpi xmlns:a14="http://schemas.microsoft.com/office/drawing/2010/main" val="0"/>
+                        </a:ext>
+                      </a:extLst>
+                    </a:blip>
+                    <a:stretch>
+                      <a:fillRect/>
+                    </a:stretch>
+                  </pic:blipFill>
+                  <pic:spPr>
+                    <a:xfrm>
+                      <a:off x="0" y="0"/>
+                      <a:ext cx="6268043" cy="334831"/>
+                    </a:xfrm>
+                    <a:prstGeom prst="rect">
+                      <a:avLst/>
+                    </a:prstGeom>
+                  </pic:spPr>
+                </pic:pic>
+              </a:graphicData>
+            </a:graphic>
+          </wp:inline>
+        </w:drawing>
       </w:r>
     </w:p>
     <w:p>
@@ -309,7 +464,7 @@
                     <pic:cNvPicPr/>
                   </pic:nvPicPr>
                   <pic:blipFill>
-                    <a:blip r:embed="rId5">
+                    <a:blip r:embed="rId6">
                       <a:extLst>
                         <a:ext uri="{28A0092B-C50C-407E-A947-70E740481C1C}">
                           <a14:useLocalDpi xmlns:a14="http://schemas.microsoft.com/office/drawing/2010/main" val="0"/>
@@ -442,7 +597,7 @@
                     <pic:cNvPicPr/>
                   </pic:nvPicPr>
                   <pic:blipFill>
-                    <a:blip r:embed="rId6">
+                    <a:blip r:embed="rId7">
                       <a:extLst>
                         <a:ext uri="{28A0092B-C50C-407E-A947-70E740481C1C}">
                           <a14:useLocalDpi xmlns:a14="http://schemas.microsoft.com/office/drawing/2010/main" val="0"/>
@@ -483,6 +638,7 @@
         <w:rPr>
           <w:lang w:eastAsia="zh-TW"/>
         </w:rPr>
+        <w:lastRenderedPageBreak/>
         <w:t>Placing the</w:t>
       </w:r>
       <w:r>
@@ -659,7 +815,6 @@
         <w:rPr>
           <w:lang w:eastAsia="zh-TW"/>
         </w:rPr>
-        <w:lastRenderedPageBreak/>
         <w:t xml:space="preserve">3 attempts to enter correctly or </w:t>
       </w:r>
       <w:r>
@@ -1001,7 +1156,7 @@
                     <pic:cNvPicPr/>
                   </pic:nvPicPr>
                   <pic:blipFill>
-                    <a:blip r:embed="rId7">
+                    <a:blip r:embed="rId8">
                       <a:extLst>
                         <a:ext uri="{28A0092B-C50C-407E-A947-70E740481C1C}">
                           <a14:useLocalDpi xmlns:a14="http://schemas.microsoft.com/office/drawing/2010/main" val="0"/>
@@ -1042,6 +1197,7 @@
           <w:noProof/>
           <w:lang w:eastAsia="zh-TW"/>
         </w:rPr>
+        <w:lastRenderedPageBreak/>
         <w:drawing>
           <wp:inline distT="0" distB="0" distL="0" distR="0" wp14:anchorId="16880392" wp14:editId="453806DE">
             <wp:extent cx="4107448" cy="2448232"/>
@@ -1058,7 +1214,7 @@
                     <pic:cNvPicPr/>
                   </pic:nvPicPr>
                   <pic:blipFill>
-                    <a:blip r:embed="rId8" cstate="print">
+                    <a:blip r:embed="rId9" cstate="print">
                       <a:extLst>
                         <a:ext uri="{28A0092B-C50C-407E-A947-70E740481C1C}">
                           <a14:useLocalDpi xmlns:a14="http://schemas.microsoft.com/office/drawing/2010/main" val="0"/>
@@ -1111,7 +1267,6 @@
           <w:szCs w:val="30"/>
           <w:lang w:eastAsia="zh-TW"/>
         </w:rPr>
-        <w:lastRenderedPageBreak/>
         <w:t>Deleting an Account</w:t>
       </w:r>
     </w:p>
@@ -1395,7 +1550,7 @@
           <w:lang w:eastAsia="zh-TW"/>
         </w:rPr>
         <w:drawing>
-          <wp:inline distT="0" distB="0" distL="0" distR="0" wp14:anchorId="5ADD6F84" wp14:editId="332A5F8D">
+          <wp:inline distT="0" distB="0" distL="0" distR="0" wp14:anchorId="5ADD6F84" wp14:editId="6BFA40C4">
             <wp:extent cx="4060825" cy="2657324"/>
             <wp:effectExtent l="0" t="0" r="3175" b="0"/>
             <wp:docPr id="1594223000" name="Picture 12"/>
@@ -1410,7 +1565,7 @@
                     <pic:cNvPicPr/>
                   </pic:nvPicPr>
                   <pic:blipFill>
-                    <a:blip r:embed="rId9" cstate="print">
+                    <a:blip r:embed="rId10" cstate="print">
                       <a:extLst>
                         <a:ext uri="{28A0092B-C50C-407E-A947-70E740481C1C}">
                           <a14:useLocalDpi xmlns:a14="http://schemas.microsoft.com/office/drawing/2010/main" val="0"/>
@@ -1452,6 +1607,7 @@
           <w:noProof/>
           <w:lang w:eastAsia="zh-TW"/>
         </w:rPr>
+        <w:lastRenderedPageBreak/>
         <w:drawing>
           <wp:inline distT="0" distB="0" distL="0" distR="0" wp14:anchorId="2E7DC6B3" wp14:editId="692340B9">
             <wp:extent cx="4061354" cy="2428568"/>
@@ -1468,7 +1624,7 @@
                     <pic:cNvPicPr/>
                   </pic:nvPicPr>
                   <pic:blipFill>
-                    <a:blip r:embed="rId10" cstate="print">
+                    <a:blip r:embed="rId11" cstate="print">
                       <a:extLst>
                         <a:ext uri="{28A0092B-C50C-407E-A947-70E740481C1C}">
                           <a14:useLocalDpi xmlns:a14="http://schemas.microsoft.com/office/drawing/2010/main" val="0"/>
@@ -1521,7 +1677,6 @@
           <w:szCs w:val="30"/>
           <w:lang w:eastAsia="zh-TW"/>
         </w:rPr>
-        <w:lastRenderedPageBreak/>
         <w:t>Depositing Money</w:t>
       </w:r>
     </w:p>
@@ -1756,7 +1911,7 @@
                     <pic:cNvPicPr/>
                   </pic:nvPicPr>
                   <pic:blipFill>
-                    <a:blip r:embed="rId11">
+                    <a:blip r:embed="rId12">
                       <a:extLst>
                         <a:ext uri="{28A0092B-C50C-407E-A947-70E740481C1C}">
                           <a14:useLocalDpi xmlns:a14="http://schemas.microsoft.com/office/drawing/2010/main" val="0"/>
@@ -1798,6 +1953,7 @@
           <w:noProof/>
           <w:lang w:eastAsia="zh-TW"/>
         </w:rPr>
+        <w:lastRenderedPageBreak/>
         <w:drawing>
           <wp:inline distT="0" distB="0" distL="0" distR="0" wp14:anchorId="0AF05F40" wp14:editId="3CADD362">
             <wp:extent cx="4061861" cy="2427136"/>
@@ -1814,7 +1970,7 @@
                     <pic:cNvPicPr/>
                   </pic:nvPicPr>
                   <pic:blipFill>
-                    <a:blip r:embed="rId12" cstate="print">
+                    <a:blip r:embed="rId13" cstate="print">
                       <a:extLst>
                         <a:ext uri="{28A0092B-C50C-407E-A947-70E740481C1C}">
                           <a14:useLocalDpi xmlns:a14="http://schemas.microsoft.com/office/drawing/2010/main" val="0"/>
@@ -1889,7 +2045,6 @@
           <w:szCs w:val="30"/>
           <w:lang w:eastAsia="zh-TW"/>
         </w:rPr>
-        <w:lastRenderedPageBreak/>
         <w:t>Withdrawing Money</w:t>
       </w:r>
     </w:p>
@@ -2063,14 +2218,12 @@
         </w:rPr>
         <w:t xml:space="preserve">If every </w:t>
       </w:r>
-      <w:proofErr w:type="gramStart"/>
-      <w:r>
-        <w:rPr>
-          <w:lang w:eastAsia="zh-TW"/>
-        </w:rPr>
-        <w:t>inputs</w:t>
-      </w:r>
-      <w:proofErr w:type="gramEnd"/>
+      <w:r>
+        <w:rPr>
+          <w:lang w:eastAsia="zh-TW"/>
+        </w:rPr>
+        <w:t>input</w:t>
+      </w:r>
       <w:r>
         <w:rPr>
           <w:lang w:eastAsia="zh-TW"/>
@@ -2099,9 +2252,9 @@
           <w:lang w:eastAsia="zh-TW"/>
         </w:rPr>
         <w:drawing>
-          <wp:inline distT="0" distB="0" distL="0" distR="0" wp14:anchorId="24465F94" wp14:editId="20C735B3">
-            <wp:extent cx="3314431" cy="3099335"/>
-            <wp:effectExtent l="0" t="0" r="635" b="0"/>
+          <wp:inline distT="0" distB="0" distL="0" distR="0" wp14:anchorId="24465F94" wp14:editId="36CBB800">
+            <wp:extent cx="3028335" cy="2831806"/>
+            <wp:effectExtent l="0" t="0" r="0" b="635"/>
             <wp:docPr id="1959624576" name="Picture 7" descr="A computer screen shot of a black screen&#10;&#10;AI-generated content may be incorrect."/>
             <wp:cNvGraphicFramePr>
               <a:graphicFrameLocks xmlns:a="http://schemas.openxmlformats.org/drawingml/2006/main" noChangeAspect="1"/>
@@ -2114,7 +2267,7 @@
                     <pic:cNvPicPr/>
                   </pic:nvPicPr>
                   <pic:blipFill>
-                    <a:blip r:embed="rId13">
+                    <a:blip r:embed="rId14">
                       <a:extLst>
                         <a:ext uri="{28A0092B-C50C-407E-A947-70E740481C1C}">
                           <a14:useLocalDpi xmlns:a14="http://schemas.microsoft.com/office/drawing/2010/main" val="0"/>
@@ -2128,7 +2281,7 @@
                   <pic:spPr>
                     <a:xfrm>
                       <a:off x="0" y="0"/>
-                      <a:ext cx="3326664" cy="3110774"/>
+                      <a:ext cx="3067782" cy="2868693"/>
                     </a:xfrm>
                     <a:prstGeom prst="rect">
                       <a:avLst/>
@@ -2155,6 +2308,7 @@
           <w:noProof/>
           <w:lang w:eastAsia="zh-TW"/>
         </w:rPr>
+        <w:lastRenderedPageBreak/>
         <w:drawing>
           <wp:inline distT="0" distB="0" distL="0" distR="0" wp14:anchorId="7F254BEC" wp14:editId="64B404A6">
             <wp:extent cx="3955280" cy="2338939"/>
@@ -2171,7 +2325,7 @@
                     <pic:cNvPicPr/>
                   </pic:nvPicPr>
                   <pic:blipFill>
-                    <a:blip r:embed="rId14" cstate="print">
+                    <a:blip r:embed="rId15" cstate="print">
                       <a:extLst>
                         <a:ext uri="{28A0092B-C50C-407E-A947-70E740481C1C}">
                           <a14:useLocalDpi xmlns:a14="http://schemas.microsoft.com/office/drawing/2010/main" val="0"/>
@@ -2200,16 +2354,6 @@
     </w:p>
     <w:p>
       <w:pPr>
-        <w:tabs>
-          <w:tab w:val="left" w:pos="5821"/>
-        </w:tabs>
-        <w:rPr>
-          <w:lang w:eastAsia="zh-TW"/>
-        </w:rPr>
-      </w:pPr>
-    </w:p>
-    <w:p>
-      <w:pPr>
         <w:pStyle w:val="ListParagraph"/>
         <w:numPr>
           <w:ilvl w:val="0"/>
@@ -2234,7 +2378,6 @@
           <w:szCs w:val="30"/>
           <w:lang w:eastAsia="zh-TW"/>
         </w:rPr>
-        <w:lastRenderedPageBreak/>
         <w:t>Remittance (Sending Money Between Accounts)</w:t>
       </w:r>
     </w:p>
@@ -2606,10 +2749,11 @@
           <w:noProof/>
           <w:lang w:eastAsia="zh-TW"/>
         </w:rPr>
+        <w:lastRenderedPageBreak/>
         <w:drawing>
-          <wp:inline distT="0" distB="0" distL="0" distR="0" wp14:anchorId="39182D81" wp14:editId="590C725F">
-            <wp:extent cx="3419215" cy="3805084"/>
-            <wp:effectExtent l="0" t="0" r="0" b="5080"/>
+          <wp:inline distT="0" distB="0" distL="0" distR="0" wp14:anchorId="39182D81" wp14:editId="1E1A2496">
+            <wp:extent cx="2685895" cy="2989006"/>
+            <wp:effectExtent l="0" t="0" r="0" b="0"/>
             <wp:docPr id="2071879219" name="Picture 9" descr="A screenshot of a computer&#10;&#10;AI-generated content may be incorrect."/>
             <wp:cNvGraphicFramePr>
               <a:graphicFrameLocks xmlns:a="http://schemas.openxmlformats.org/drawingml/2006/main" noChangeAspect="1"/>
@@ -2622,7 +2766,7 @@
                     <pic:cNvPicPr/>
                   </pic:nvPicPr>
                   <pic:blipFill>
-                    <a:blip r:embed="rId15">
+                    <a:blip r:embed="rId16">
                       <a:extLst>
                         <a:ext uri="{28A0092B-C50C-407E-A947-70E740481C1C}">
                           <a14:useLocalDpi xmlns:a14="http://schemas.microsoft.com/office/drawing/2010/main" val="0"/>
@@ -2636,7 +2780,7 @@
                   <pic:spPr>
                     <a:xfrm>
                       <a:off x="0" y="0"/>
-                      <a:ext cx="3463134" cy="3853959"/>
+                      <a:ext cx="2757758" cy="3068979"/>
                     </a:xfrm>
                     <a:prstGeom prst="rect">
                       <a:avLst/>
@@ -2665,11 +2809,10 @@
           <w:noProof/>
           <w:lang w:eastAsia="zh-TW"/>
         </w:rPr>
-        <w:lastRenderedPageBreak/>
         <w:drawing>
-          <wp:inline distT="0" distB="0" distL="0" distR="0" wp14:anchorId="5D58997F" wp14:editId="7032B76F">
-            <wp:extent cx="4188460" cy="2464299"/>
-            <wp:effectExtent l="0" t="0" r="2540" b="0"/>
+          <wp:inline distT="0" distB="0" distL="0" distR="0" wp14:anchorId="5D58997F" wp14:editId="0B79A647">
+            <wp:extent cx="4161152" cy="2448232"/>
+            <wp:effectExtent l="0" t="0" r="5080" b="3175"/>
             <wp:docPr id="1297768136" name="Picture 10"/>
             <wp:cNvGraphicFramePr>
               <a:graphicFrameLocks xmlns:a="http://schemas.openxmlformats.org/drawingml/2006/main" noChangeAspect="1"/>
@@ -2682,7 +2825,7 @@
                     <pic:cNvPicPr/>
                   </pic:nvPicPr>
                   <pic:blipFill>
-                    <a:blip r:embed="rId16" cstate="print">
+                    <a:blip r:embed="rId17" cstate="print">
                       <a:extLst>
                         <a:ext uri="{28A0092B-C50C-407E-A947-70E740481C1C}">
                           <a14:useLocalDpi xmlns:a14="http://schemas.microsoft.com/office/drawing/2010/main" val="0"/>
@@ -2696,7 +2839,7 @@
                   <pic:spPr>
                     <a:xfrm>
                       <a:off x="0" y="0"/>
-                      <a:ext cx="4275905" cy="2515747"/>
+                      <a:ext cx="4266513" cy="2510222"/>
                     </a:xfrm>
                     <a:prstGeom prst="rect">
                       <a:avLst/>
@@ -2741,7 +2884,7 @@
                     <pic:cNvPicPr/>
                   </pic:nvPicPr>
                   <pic:blipFill>
-                    <a:blip r:embed="rId17" cstate="print">
+                    <a:blip r:embed="rId18" cstate="print">
                       <a:extLst>
                         <a:ext uri="{28A0092B-C50C-407E-A947-70E740481C1C}">
                           <a14:useLocalDpi xmlns:a14="http://schemas.microsoft.com/office/drawing/2010/main" val="0"/>
@@ -3398,6 +3541,95 @@
     </w:lvl>
   </w:abstractNum>
   <w:abstractNum w:abstractNumId="7" w15:restartNumberingAfterBreak="0">
+    <w:nsid w:val="1629607B"/>
+    <w:multiLevelType w:val="hybridMultilevel"/>
+    <w:tmpl w:val="C3063C14"/>
+    <w:lvl w:ilvl="0" w:tplc="3B1036E8">
+      <w:start w:val="1"/>
+      <w:numFmt w:val="decimal"/>
+      <w:lvlText w:val="%1."/>
+      <w:lvlJc w:val="left"/>
+      <w:pPr>
+        <w:ind w:left="1120" w:hanging="360"/>
+      </w:pPr>
+      <w:rPr>
+        <w:rFonts w:hint="default"/>
+      </w:rPr>
+    </w:lvl>
+    <w:lvl w:ilvl="1" w:tplc="04090019" w:tentative="1">
+      <w:start w:val="1"/>
+      <w:numFmt w:val="lowerLetter"/>
+      <w:lvlText w:val="%2."/>
+      <w:lvlJc w:val="left"/>
+      <w:pPr>
+        <w:ind w:left="1840" w:hanging="360"/>
+      </w:pPr>
+    </w:lvl>
+    <w:lvl w:ilvl="2" w:tplc="0409001B" w:tentative="1">
+      <w:start w:val="1"/>
+      <w:numFmt w:val="lowerRoman"/>
+      <w:lvlText w:val="%3."/>
+      <w:lvlJc w:val="right"/>
+      <w:pPr>
+        <w:ind w:left="2560" w:hanging="180"/>
+      </w:pPr>
+    </w:lvl>
+    <w:lvl w:ilvl="3" w:tplc="0409000F" w:tentative="1">
+      <w:start w:val="1"/>
+      <w:numFmt w:val="decimal"/>
+      <w:lvlText w:val="%4."/>
+      <w:lvlJc w:val="left"/>
+      <w:pPr>
+        <w:ind w:left="3280" w:hanging="360"/>
+      </w:pPr>
+    </w:lvl>
+    <w:lvl w:ilvl="4" w:tplc="04090019" w:tentative="1">
+      <w:start w:val="1"/>
+      <w:numFmt w:val="lowerLetter"/>
+      <w:lvlText w:val="%5."/>
+      <w:lvlJc w:val="left"/>
+      <w:pPr>
+        <w:ind w:left="4000" w:hanging="360"/>
+      </w:pPr>
+    </w:lvl>
+    <w:lvl w:ilvl="5" w:tplc="0409001B" w:tentative="1">
+      <w:start w:val="1"/>
+      <w:numFmt w:val="lowerRoman"/>
+      <w:lvlText w:val="%6."/>
+      <w:lvlJc w:val="right"/>
+      <w:pPr>
+        <w:ind w:left="4720" w:hanging="180"/>
+      </w:pPr>
+    </w:lvl>
+    <w:lvl w:ilvl="6" w:tplc="0409000F" w:tentative="1">
+      <w:start w:val="1"/>
+      <w:numFmt w:val="decimal"/>
+      <w:lvlText w:val="%7."/>
+      <w:lvlJc w:val="left"/>
+      <w:pPr>
+        <w:ind w:left="5440" w:hanging="360"/>
+      </w:pPr>
+    </w:lvl>
+    <w:lvl w:ilvl="7" w:tplc="04090019" w:tentative="1">
+      <w:start w:val="1"/>
+      <w:numFmt w:val="lowerLetter"/>
+      <w:lvlText w:val="%8."/>
+      <w:lvlJc w:val="left"/>
+      <w:pPr>
+        <w:ind w:left="6160" w:hanging="360"/>
+      </w:pPr>
+    </w:lvl>
+    <w:lvl w:ilvl="8" w:tplc="0409001B" w:tentative="1">
+      <w:start w:val="1"/>
+      <w:numFmt w:val="lowerRoman"/>
+      <w:lvlText w:val="%9."/>
+      <w:lvlJc w:val="right"/>
+      <w:pPr>
+        <w:ind w:left="6880" w:hanging="180"/>
+      </w:pPr>
+    </w:lvl>
+  </w:abstractNum>
+  <w:abstractNum w:abstractNumId="8" w15:restartNumberingAfterBreak="0">
     <w:nsid w:val="1A642A35"/>
     <w:multiLevelType w:val="hybridMultilevel"/>
     <w:tmpl w:val="BC9C3954"/>
@@ -3483,7 +3715,7 @@
       </w:pPr>
     </w:lvl>
   </w:abstractNum>
-  <w:abstractNum w:abstractNumId="8" w15:restartNumberingAfterBreak="0">
+  <w:abstractNum w:abstractNumId="9" w15:restartNumberingAfterBreak="0">
     <w:nsid w:val="1F4F503A"/>
     <w:multiLevelType w:val="hybridMultilevel"/>
     <w:tmpl w:val="F3E68332"/>
@@ -3572,7 +3804,7 @@
       </w:pPr>
     </w:lvl>
   </w:abstractNum>
-  <w:abstractNum w:abstractNumId="9" w15:restartNumberingAfterBreak="0">
+  <w:abstractNum w:abstractNumId="10" w15:restartNumberingAfterBreak="0">
     <w:nsid w:val="237B6A51"/>
     <w:multiLevelType w:val="hybridMultilevel"/>
     <w:tmpl w:val="0896D926"/>
@@ -3685,7 +3917,7 @@
       </w:rPr>
     </w:lvl>
   </w:abstractNum>
-  <w:abstractNum w:abstractNumId="10" w15:restartNumberingAfterBreak="0">
+  <w:abstractNum w:abstractNumId="11" w15:restartNumberingAfterBreak="0">
     <w:nsid w:val="237D3279"/>
     <w:multiLevelType w:val="hybridMultilevel"/>
     <w:tmpl w:val="65167968"/>
@@ -3771,7 +4003,96 @@
       </w:pPr>
     </w:lvl>
   </w:abstractNum>
-  <w:abstractNum w:abstractNumId="11" w15:restartNumberingAfterBreak="0">
+  <w:abstractNum w:abstractNumId="12" w15:restartNumberingAfterBreak="0">
+    <w:nsid w:val="281B3C9E"/>
+    <w:multiLevelType w:val="hybridMultilevel"/>
+    <w:tmpl w:val="AB9E4026"/>
+    <w:lvl w:ilvl="0" w:tplc="D66228A6">
+      <w:start w:val="1"/>
+      <w:numFmt w:val="decimal"/>
+      <w:lvlText w:val="%1."/>
+      <w:lvlJc w:val="left"/>
+      <w:pPr>
+        <w:ind w:left="400" w:hanging="360"/>
+      </w:pPr>
+      <w:rPr>
+        <w:rFonts w:hint="default"/>
+      </w:rPr>
+    </w:lvl>
+    <w:lvl w:ilvl="1" w:tplc="04090019" w:tentative="1">
+      <w:start w:val="1"/>
+      <w:numFmt w:val="lowerLetter"/>
+      <w:lvlText w:val="%2."/>
+      <w:lvlJc w:val="left"/>
+      <w:pPr>
+        <w:ind w:left="1120" w:hanging="360"/>
+      </w:pPr>
+    </w:lvl>
+    <w:lvl w:ilvl="2" w:tplc="0409001B" w:tentative="1">
+      <w:start w:val="1"/>
+      <w:numFmt w:val="lowerRoman"/>
+      <w:lvlText w:val="%3."/>
+      <w:lvlJc w:val="right"/>
+      <w:pPr>
+        <w:ind w:left="1840" w:hanging="180"/>
+      </w:pPr>
+    </w:lvl>
+    <w:lvl w:ilvl="3" w:tplc="0409000F" w:tentative="1">
+      <w:start w:val="1"/>
+      <w:numFmt w:val="decimal"/>
+      <w:lvlText w:val="%4."/>
+      <w:lvlJc w:val="left"/>
+      <w:pPr>
+        <w:ind w:left="2560" w:hanging="360"/>
+      </w:pPr>
+    </w:lvl>
+    <w:lvl w:ilvl="4" w:tplc="04090019" w:tentative="1">
+      <w:start w:val="1"/>
+      <w:numFmt w:val="lowerLetter"/>
+      <w:lvlText w:val="%5."/>
+      <w:lvlJc w:val="left"/>
+      <w:pPr>
+        <w:ind w:left="3280" w:hanging="360"/>
+      </w:pPr>
+    </w:lvl>
+    <w:lvl w:ilvl="5" w:tplc="0409001B" w:tentative="1">
+      <w:start w:val="1"/>
+      <w:numFmt w:val="lowerRoman"/>
+      <w:lvlText w:val="%6."/>
+      <w:lvlJc w:val="right"/>
+      <w:pPr>
+        <w:ind w:left="4000" w:hanging="180"/>
+      </w:pPr>
+    </w:lvl>
+    <w:lvl w:ilvl="6" w:tplc="0409000F" w:tentative="1">
+      <w:start w:val="1"/>
+      <w:numFmt w:val="decimal"/>
+      <w:lvlText w:val="%7."/>
+      <w:lvlJc w:val="left"/>
+      <w:pPr>
+        <w:ind w:left="4720" w:hanging="360"/>
+      </w:pPr>
+    </w:lvl>
+    <w:lvl w:ilvl="7" w:tplc="04090019" w:tentative="1">
+      <w:start w:val="1"/>
+      <w:numFmt w:val="lowerLetter"/>
+      <w:lvlText w:val="%8."/>
+      <w:lvlJc w:val="left"/>
+      <w:pPr>
+        <w:ind w:left="5440" w:hanging="360"/>
+      </w:pPr>
+    </w:lvl>
+    <w:lvl w:ilvl="8" w:tplc="0409001B" w:tentative="1">
+      <w:start w:val="1"/>
+      <w:numFmt w:val="lowerRoman"/>
+      <w:lvlText w:val="%9."/>
+      <w:lvlJc w:val="right"/>
+      <w:pPr>
+        <w:ind w:left="6160" w:hanging="180"/>
+      </w:pPr>
+    </w:lvl>
+  </w:abstractNum>
+  <w:abstractNum w:abstractNumId="13" w15:restartNumberingAfterBreak="0">
     <w:nsid w:val="299A3BB5"/>
     <w:multiLevelType w:val="hybridMultilevel"/>
     <w:tmpl w:val="078A85E0"/>
@@ -3860,7 +4181,7 @@
       </w:pPr>
     </w:lvl>
   </w:abstractNum>
-  <w:abstractNum w:abstractNumId="12" w15:restartNumberingAfterBreak="0">
+  <w:abstractNum w:abstractNumId="14" w15:restartNumberingAfterBreak="0">
     <w:nsid w:val="2FE76EEC"/>
     <w:multiLevelType w:val="hybridMultilevel"/>
     <w:tmpl w:val="EDAA2C10"/>
@@ -3953,7 +4274,7 @@
       </w:pPr>
     </w:lvl>
   </w:abstractNum>
-  <w:abstractNum w:abstractNumId="13" w15:restartNumberingAfterBreak="0">
+  <w:abstractNum w:abstractNumId="15" w15:restartNumberingAfterBreak="0">
     <w:nsid w:val="308054BA"/>
     <w:multiLevelType w:val="hybridMultilevel"/>
     <w:tmpl w:val="3ADC77D0"/>
@@ -4066,7 +4387,7 @@
       </w:rPr>
     </w:lvl>
   </w:abstractNum>
-  <w:abstractNum w:abstractNumId="14" w15:restartNumberingAfterBreak="0">
+  <w:abstractNum w:abstractNumId="16" w15:restartNumberingAfterBreak="0">
     <w:nsid w:val="38426EBD"/>
     <w:multiLevelType w:val="hybridMultilevel"/>
     <w:tmpl w:val="65167968"/>
@@ -4152,7 +4473,7 @@
       </w:pPr>
     </w:lvl>
   </w:abstractNum>
-  <w:abstractNum w:abstractNumId="15" w15:restartNumberingAfterBreak="0">
+  <w:abstractNum w:abstractNumId="17" w15:restartNumberingAfterBreak="0">
     <w:nsid w:val="39855E49"/>
     <w:multiLevelType w:val="hybridMultilevel"/>
     <w:tmpl w:val="2D32554A"/>
@@ -4241,7 +4562,7 @@
       </w:pPr>
     </w:lvl>
   </w:abstractNum>
-  <w:abstractNum w:abstractNumId="16" w15:restartNumberingAfterBreak="0">
+  <w:abstractNum w:abstractNumId="18" w15:restartNumberingAfterBreak="0">
     <w:nsid w:val="3AEE7F29"/>
     <w:multiLevelType w:val="hybridMultilevel"/>
     <w:tmpl w:val="392E289A"/>
@@ -4330,7 +4651,7 @@
       </w:pPr>
     </w:lvl>
   </w:abstractNum>
-  <w:abstractNum w:abstractNumId="17" w15:restartNumberingAfterBreak="0">
+  <w:abstractNum w:abstractNumId="19" w15:restartNumberingAfterBreak="0">
     <w:nsid w:val="3DAA598C"/>
     <w:multiLevelType w:val="hybridMultilevel"/>
     <w:tmpl w:val="1CAEC758"/>
@@ -4419,7 +4740,7 @@
       </w:pPr>
     </w:lvl>
   </w:abstractNum>
-  <w:abstractNum w:abstractNumId="18" w15:restartNumberingAfterBreak="0">
+  <w:abstractNum w:abstractNumId="20" w15:restartNumberingAfterBreak="0">
     <w:nsid w:val="3F5E2AF1"/>
     <w:multiLevelType w:val="hybridMultilevel"/>
     <w:tmpl w:val="50E6FB6E"/>
@@ -4505,7 +4826,7 @@
       </w:pPr>
     </w:lvl>
   </w:abstractNum>
-  <w:abstractNum w:abstractNumId="19" w15:restartNumberingAfterBreak="0">
+  <w:abstractNum w:abstractNumId="21" w15:restartNumberingAfterBreak="0">
     <w:nsid w:val="41465AAE"/>
     <w:multiLevelType w:val="hybridMultilevel"/>
     <w:tmpl w:val="31DC422C"/>
@@ -4594,7 +4915,7 @@
       </w:pPr>
     </w:lvl>
   </w:abstractNum>
-  <w:abstractNum w:abstractNumId="20" w15:restartNumberingAfterBreak="0">
+  <w:abstractNum w:abstractNumId="22" w15:restartNumberingAfterBreak="0">
     <w:nsid w:val="41C97635"/>
     <w:multiLevelType w:val="multilevel"/>
     <w:tmpl w:val="2C203626"/>
@@ -4707,7 +5028,7 @@
       </w:pPr>
     </w:lvl>
   </w:abstractNum>
-  <w:abstractNum w:abstractNumId="21" w15:restartNumberingAfterBreak="0">
+  <w:abstractNum w:abstractNumId="23" w15:restartNumberingAfterBreak="0">
     <w:nsid w:val="425E50B1"/>
     <w:multiLevelType w:val="hybridMultilevel"/>
     <w:tmpl w:val="4CB2BD32"/>
@@ -4796,7 +5117,7 @@
       </w:pPr>
     </w:lvl>
   </w:abstractNum>
-  <w:abstractNum w:abstractNumId="22" w15:restartNumberingAfterBreak="0">
+  <w:abstractNum w:abstractNumId="24" w15:restartNumberingAfterBreak="0">
     <w:nsid w:val="464B7C1A"/>
     <w:multiLevelType w:val="hybridMultilevel"/>
     <w:tmpl w:val="D228EF66"/>
@@ -4885,7 +5206,7 @@
       </w:pPr>
     </w:lvl>
   </w:abstractNum>
-  <w:abstractNum w:abstractNumId="23" w15:restartNumberingAfterBreak="0">
+  <w:abstractNum w:abstractNumId="25" w15:restartNumberingAfterBreak="0">
     <w:nsid w:val="46556E10"/>
     <w:multiLevelType w:val="hybridMultilevel"/>
     <w:tmpl w:val="B71E688E"/>
@@ -4974,13 +5295,13 @@
       </w:pPr>
     </w:lvl>
   </w:abstractNum>
-  <w:abstractNum w:abstractNumId="24" w15:restartNumberingAfterBreak="0">
+  <w:abstractNum w:abstractNumId="26" w15:restartNumberingAfterBreak="0">
     <w:nsid w:val="46D9429E"/>
     <w:multiLevelType w:val="multilevel"/>
     <w:tmpl w:val="2D32554A"/>
     <w:numStyleLink w:val="Style1"/>
   </w:abstractNum>
-  <w:abstractNum w:abstractNumId="25" w15:restartNumberingAfterBreak="0">
+  <w:abstractNum w:abstractNumId="27" w15:restartNumberingAfterBreak="0">
     <w:nsid w:val="55946089"/>
     <w:multiLevelType w:val="hybridMultilevel"/>
     <w:tmpl w:val="F9F27B42"/>
@@ -5069,7 +5390,7 @@
       </w:pPr>
     </w:lvl>
   </w:abstractNum>
-  <w:abstractNum w:abstractNumId="26" w15:restartNumberingAfterBreak="0">
+  <w:abstractNum w:abstractNumId="28" w15:restartNumberingAfterBreak="0">
     <w:nsid w:val="58CA0F43"/>
     <w:multiLevelType w:val="hybridMultilevel"/>
     <w:tmpl w:val="6AACCA8C"/>
@@ -5155,7 +5476,7 @@
       </w:pPr>
     </w:lvl>
   </w:abstractNum>
-  <w:abstractNum w:abstractNumId="27" w15:restartNumberingAfterBreak="0">
+  <w:abstractNum w:abstractNumId="29" w15:restartNumberingAfterBreak="0">
     <w:nsid w:val="5A215A8C"/>
     <w:multiLevelType w:val="multilevel"/>
     <w:tmpl w:val="2D32554A"/>
@@ -5245,7 +5566,96 @@
       </w:pPr>
     </w:lvl>
   </w:abstractNum>
-  <w:abstractNum w:abstractNumId="28" w15:restartNumberingAfterBreak="0">
+  <w:abstractNum w:abstractNumId="30" w15:restartNumberingAfterBreak="0">
+    <w:nsid w:val="5B1F720B"/>
+    <w:multiLevelType w:val="hybridMultilevel"/>
+    <w:tmpl w:val="7F66EB8E"/>
+    <w:lvl w:ilvl="0" w:tplc="8D1A9228">
+      <w:start w:val="1"/>
+      <w:numFmt w:val="decimal"/>
+      <w:lvlText w:val="%1."/>
+      <w:lvlJc w:val="left"/>
+      <w:pPr>
+        <w:ind w:left="760" w:hanging="360"/>
+      </w:pPr>
+      <w:rPr>
+        <w:rFonts w:hint="default"/>
+      </w:rPr>
+    </w:lvl>
+    <w:lvl w:ilvl="1" w:tplc="04090019" w:tentative="1">
+      <w:start w:val="1"/>
+      <w:numFmt w:val="lowerLetter"/>
+      <w:lvlText w:val="%2."/>
+      <w:lvlJc w:val="left"/>
+      <w:pPr>
+        <w:ind w:left="1480" w:hanging="360"/>
+      </w:pPr>
+    </w:lvl>
+    <w:lvl w:ilvl="2" w:tplc="0409001B" w:tentative="1">
+      <w:start w:val="1"/>
+      <w:numFmt w:val="lowerRoman"/>
+      <w:lvlText w:val="%3."/>
+      <w:lvlJc w:val="right"/>
+      <w:pPr>
+        <w:ind w:left="2200" w:hanging="180"/>
+      </w:pPr>
+    </w:lvl>
+    <w:lvl w:ilvl="3" w:tplc="0409000F" w:tentative="1">
+      <w:start w:val="1"/>
+      <w:numFmt w:val="decimal"/>
+      <w:lvlText w:val="%4."/>
+      <w:lvlJc w:val="left"/>
+      <w:pPr>
+        <w:ind w:left="2920" w:hanging="360"/>
+      </w:pPr>
+    </w:lvl>
+    <w:lvl w:ilvl="4" w:tplc="04090019" w:tentative="1">
+      <w:start w:val="1"/>
+      <w:numFmt w:val="lowerLetter"/>
+      <w:lvlText w:val="%5."/>
+      <w:lvlJc w:val="left"/>
+      <w:pPr>
+        <w:ind w:left="3640" w:hanging="360"/>
+      </w:pPr>
+    </w:lvl>
+    <w:lvl w:ilvl="5" w:tplc="0409001B" w:tentative="1">
+      <w:start w:val="1"/>
+      <w:numFmt w:val="lowerRoman"/>
+      <w:lvlText w:val="%6."/>
+      <w:lvlJc w:val="right"/>
+      <w:pPr>
+        <w:ind w:left="4360" w:hanging="180"/>
+      </w:pPr>
+    </w:lvl>
+    <w:lvl w:ilvl="6" w:tplc="0409000F" w:tentative="1">
+      <w:start w:val="1"/>
+      <w:numFmt w:val="decimal"/>
+      <w:lvlText w:val="%7."/>
+      <w:lvlJc w:val="left"/>
+      <w:pPr>
+        <w:ind w:left="5080" w:hanging="360"/>
+      </w:pPr>
+    </w:lvl>
+    <w:lvl w:ilvl="7" w:tplc="04090019" w:tentative="1">
+      <w:start w:val="1"/>
+      <w:numFmt w:val="lowerLetter"/>
+      <w:lvlText w:val="%8."/>
+      <w:lvlJc w:val="left"/>
+      <w:pPr>
+        <w:ind w:left="5800" w:hanging="360"/>
+      </w:pPr>
+    </w:lvl>
+    <w:lvl w:ilvl="8" w:tplc="0409001B" w:tentative="1">
+      <w:start w:val="1"/>
+      <w:numFmt w:val="lowerRoman"/>
+      <w:lvlText w:val="%9."/>
+      <w:lvlJc w:val="right"/>
+      <w:pPr>
+        <w:ind w:left="6520" w:hanging="180"/>
+      </w:pPr>
+    </w:lvl>
+  </w:abstractNum>
+  <w:abstractNum w:abstractNumId="31" w15:restartNumberingAfterBreak="0">
     <w:nsid w:val="5BAE7B57"/>
     <w:multiLevelType w:val="hybridMultilevel"/>
     <w:tmpl w:val="F1BEC5E4"/>
@@ -5358,7 +5768,7 @@
       </w:rPr>
     </w:lvl>
   </w:abstractNum>
-  <w:abstractNum w:abstractNumId="29" w15:restartNumberingAfterBreak="0">
+  <w:abstractNum w:abstractNumId="32" w15:restartNumberingAfterBreak="0">
     <w:nsid w:val="5F1C733E"/>
     <w:multiLevelType w:val="hybridMultilevel"/>
     <w:tmpl w:val="CECE3AF4"/>
@@ -5447,7 +5857,7 @@
       </w:pPr>
     </w:lvl>
   </w:abstractNum>
-  <w:abstractNum w:abstractNumId="30" w15:restartNumberingAfterBreak="0">
+  <w:abstractNum w:abstractNumId="33" w15:restartNumberingAfterBreak="0">
     <w:nsid w:val="60C70C4B"/>
     <w:multiLevelType w:val="hybridMultilevel"/>
     <w:tmpl w:val="66C86636"/>
@@ -5536,7 +5946,7 @@
       </w:pPr>
     </w:lvl>
   </w:abstractNum>
-  <w:abstractNum w:abstractNumId="31" w15:restartNumberingAfterBreak="0">
+  <w:abstractNum w:abstractNumId="34" w15:restartNumberingAfterBreak="0">
     <w:nsid w:val="6253504B"/>
     <w:multiLevelType w:val="hybridMultilevel"/>
     <w:tmpl w:val="53020A66"/>
@@ -5628,7 +6038,96 @@
       </w:pPr>
     </w:lvl>
   </w:abstractNum>
-  <w:abstractNum w:abstractNumId="32" w15:restartNumberingAfterBreak="0">
+  <w:abstractNum w:abstractNumId="35" w15:restartNumberingAfterBreak="0">
+    <w:nsid w:val="63741821"/>
+    <w:multiLevelType w:val="hybridMultilevel"/>
+    <w:tmpl w:val="A6B61822"/>
+    <w:lvl w:ilvl="0" w:tplc="0409000F">
+      <w:start w:val="1"/>
+      <w:numFmt w:val="decimal"/>
+      <w:lvlText w:val="%1."/>
+      <w:lvlJc w:val="left"/>
+      <w:pPr>
+        <w:ind w:left="720" w:hanging="360"/>
+      </w:pPr>
+      <w:rPr>
+        <w:rFonts w:hint="default"/>
+      </w:rPr>
+    </w:lvl>
+    <w:lvl w:ilvl="1" w:tplc="04090019" w:tentative="1">
+      <w:start w:val="1"/>
+      <w:numFmt w:val="lowerLetter"/>
+      <w:lvlText w:val="%2."/>
+      <w:lvlJc w:val="left"/>
+      <w:pPr>
+        <w:ind w:left="1440" w:hanging="360"/>
+      </w:pPr>
+    </w:lvl>
+    <w:lvl w:ilvl="2" w:tplc="0409001B" w:tentative="1">
+      <w:start w:val="1"/>
+      <w:numFmt w:val="lowerRoman"/>
+      <w:lvlText w:val="%3."/>
+      <w:lvlJc w:val="right"/>
+      <w:pPr>
+        <w:ind w:left="2160" w:hanging="180"/>
+      </w:pPr>
+    </w:lvl>
+    <w:lvl w:ilvl="3" w:tplc="0409000F" w:tentative="1">
+      <w:start w:val="1"/>
+      <w:numFmt w:val="decimal"/>
+      <w:lvlText w:val="%4."/>
+      <w:lvlJc w:val="left"/>
+      <w:pPr>
+        <w:ind w:left="2880" w:hanging="360"/>
+      </w:pPr>
+    </w:lvl>
+    <w:lvl w:ilvl="4" w:tplc="04090019" w:tentative="1">
+      <w:start w:val="1"/>
+      <w:numFmt w:val="lowerLetter"/>
+      <w:lvlText w:val="%5."/>
+      <w:lvlJc w:val="left"/>
+      <w:pPr>
+        <w:ind w:left="3600" w:hanging="360"/>
+      </w:pPr>
+    </w:lvl>
+    <w:lvl w:ilvl="5" w:tplc="0409001B" w:tentative="1">
+      <w:start w:val="1"/>
+      <w:numFmt w:val="lowerRoman"/>
+      <w:lvlText w:val="%6."/>
+      <w:lvlJc w:val="right"/>
+      <w:pPr>
+        <w:ind w:left="4320" w:hanging="180"/>
+      </w:pPr>
+    </w:lvl>
+    <w:lvl w:ilvl="6" w:tplc="0409000F" w:tentative="1">
+      <w:start w:val="1"/>
+      <w:numFmt w:val="decimal"/>
+      <w:lvlText w:val="%7."/>
+      <w:lvlJc w:val="left"/>
+      <w:pPr>
+        <w:ind w:left="5040" w:hanging="360"/>
+      </w:pPr>
+    </w:lvl>
+    <w:lvl w:ilvl="7" w:tplc="04090019" w:tentative="1">
+      <w:start w:val="1"/>
+      <w:numFmt w:val="lowerLetter"/>
+      <w:lvlText w:val="%8."/>
+      <w:lvlJc w:val="left"/>
+      <w:pPr>
+        <w:ind w:left="5760" w:hanging="360"/>
+      </w:pPr>
+    </w:lvl>
+    <w:lvl w:ilvl="8" w:tplc="0409001B" w:tentative="1">
+      <w:start w:val="1"/>
+      <w:numFmt w:val="lowerRoman"/>
+      <w:lvlText w:val="%9."/>
+      <w:lvlJc w:val="right"/>
+      <w:pPr>
+        <w:ind w:left="6480" w:hanging="180"/>
+      </w:pPr>
+    </w:lvl>
+  </w:abstractNum>
+  <w:abstractNum w:abstractNumId="36" w15:restartNumberingAfterBreak="0">
     <w:nsid w:val="63D067FD"/>
     <w:multiLevelType w:val="hybridMultilevel"/>
     <w:tmpl w:val="249258E4"/>
@@ -5717,7 +6216,96 @@
       </w:pPr>
     </w:lvl>
   </w:abstractNum>
-  <w:abstractNum w:abstractNumId="33" w15:restartNumberingAfterBreak="0">
+  <w:abstractNum w:abstractNumId="37" w15:restartNumberingAfterBreak="0">
+    <w:nsid w:val="67F8675B"/>
+    <w:multiLevelType w:val="hybridMultilevel"/>
+    <w:tmpl w:val="96164478"/>
+    <w:lvl w:ilvl="0" w:tplc="0E343668">
+      <w:start w:val="1"/>
+      <w:numFmt w:val="decimal"/>
+      <w:lvlText w:val="%1."/>
+      <w:lvlJc w:val="left"/>
+      <w:pPr>
+        <w:ind w:left="760" w:hanging="360"/>
+      </w:pPr>
+      <w:rPr>
+        <w:rFonts w:hint="default"/>
+      </w:rPr>
+    </w:lvl>
+    <w:lvl w:ilvl="1" w:tplc="04090019" w:tentative="1">
+      <w:start w:val="1"/>
+      <w:numFmt w:val="lowerLetter"/>
+      <w:lvlText w:val="%2."/>
+      <w:lvlJc w:val="left"/>
+      <w:pPr>
+        <w:ind w:left="1480" w:hanging="360"/>
+      </w:pPr>
+    </w:lvl>
+    <w:lvl w:ilvl="2" w:tplc="0409001B" w:tentative="1">
+      <w:start w:val="1"/>
+      <w:numFmt w:val="lowerRoman"/>
+      <w:lvlText w:val="%3."/>
+      <w:lvlJc w:val="right"/>
+      <w:pPr>
+        <w:ind w:left="2200" w:hanging="180"/>
+      </w:pPr>
+    </w:lvl>
+    <w:lvl w:ilvl="3" w:tplc="0409000F" w:tentative="1">
+      <w:start w:val="1"/>
+      <w:numFmt w:val="decimal"/>
+      <w:lvlText w:val="%4."/>
+      <w:lvlJc w:val="left"/>
+      <w:pPr>
+        <w:ind w:left="2920" w:hanging="360"/>
+      </w:pPr>
+    </w:lvl>
+    <w:lvl w:ilvl="4" w:tplc="04090019" w:tentative="1">
+      <w:start w:val="1"/>
+      <w:numFmt w:val="lowerLetter"/>
+      <w:lvlText w:val="%5."/>
+      <w:lvlJc w:val="left"/>
+      <w:pPr>
+        <w:ind w:left="3640" w:hanging="360"/>
+      </w:pPr>
+    </w:lvl>
+    <w:lvl w:ilvl="5" w:tplc="0409001B" w:tentative="1">
+      <w:start w:val="1"/>
+      <w:numFmt w:val="lowerRoman"/>
+      <w:lvlText w:val="%6."/>
+      <w:lvlJc w:val="right"/>
+      <w:pPr>
+        <w:ind w:left="4360" w:hanging="180"/>
+      </w:pPr>
+    </w:lvl>
+    <w:lvl w:ilvl="6" w:tplc="0409000F" w:tentative="1">
+      <w:start w:val="1"/>
+      <w:numFmt w:val="decimal"/>
+      <w:lvlText w:val="%7."/>
+      <w:lvlJc w:val="left"/>
+      <w:pPr>
+        <w:ind w:left="5080" w:hanging="360"/>
+      </w:pPr>
+    </w:lvl>
+    <w:lvl w:ilvl="7" w:tplc="04090019" w:tentative="1">
+      <w:start w:val="1"/>
+      <w:numFmt w:val="lowerLetter"/>
+      <w:lvlText w:val="%8."/>
+      <w:lvlJc w:val="left"/>
+      <w:pPr>
+        <w:ind w:left="5800" w:hanging="360"/>
+      </w:pPr>
+    </w:lvl>
+    <w:lvl w:ilvl="8" w:tplc="0409001B" w:tentative="1">
+      <w:start w:val="1"/>
+      <w:numFmt w:val="lowerRoman"/>
+      <w:lvlText w:val="%9."/>
+      <w:lvlJc w:val="right"/>
+      <w:pPr>
+        <w:ind w:left="6520" w:hanging="180"/>
+      </w:pPr>
+    </w:lvl>
+  </w:abstractNum>
+  <w:abstractNum w:abstractNumId="38" w15:restartNumberingAfterBreak="0">
     <w:nsid w:val="69A654F5"/>
     <w:multiLevelType w:val="hybridMultilevel"/>
     <w:tmpl w:val="CDD86852"/>
@@ -5806,7 +6394,7 @@
       </w:pPr>
     </w:lvl>
   </w:abstractNum>
-  <w:abstractNum w:abstractNumId="34" w15:restartNumberingAfterBreak="0">
+  <w:abstractNum w:abstractNumId="39" w15:restartNumberingAfterBreak="0">
     <w:nsid w:val="69BA4A99"/>
     <w:multiLevelType w:val="hybridMultilevel"/>
     <w:tmpl w:val="36A6E602"/>
@@ -5919,7 +6507,7 @@
       </w:rPr>
     </w:lvl>
   </w:abstractNum>
-  <w:abstractNum w:abstractNumId="35" w15:restartNumberingAfterBreak="0">
+  <w:abstractNum w:abstractNumId="40" w15:restartNumberingAfterBreak="0">
     <w:nsid w:val="6A940249"/>
     <w:multiLevelType w:val="hybridMultilevel"/>
     <w:tmpl w:val="E09A356E"/>
@@ -6008,7 +6596,7 @@
       </w:pPr>
     </w:lvl>
   </w:abstractNum>
-  <w:abstractNum w:abstractNumId="36" w15:restartNumberingAfterBreak="0">
+  <w:abstractNum w:abstractNumId="41" w15:restartNumberingAfterBreak="0">
     <w:nsid w:val="6CDA23D6"/>
     <w:multiLevelType w:val="hybridMultilevel"/>
     <w:tmpl w:val="E4483E6C"/>
@@ -6094,7 +6682,7 @@
       </w:pPr>
     </w:lvl>
   </w:abstractNum>
-  <w:abstractNum w:abstractNumId="37" w15:restartNumberingAfterBreak="0">
+  <w:abstractNum w:abstractNumId="42" w15:restartNumberingAfterBreak="0">
     <w:nsid w:val="6ED3645B"/>
     <w:multiLevelType w:val="hybridMultilevel"/>
     <w:tmpl w:val="98CC5A4E"/>
@@ -6180,7 +6768,96 @@
       </w:pPr>
     </w:lvl>
   </w:abstractNum>
-  <w:abstractNum w:abstractNumId="38" w15:restartNumberingAfterBreak="0">
+  <w:abstractNum w:abstractNumId="43" w15:restartNumberingAfterBreak="0">
+    <w:nsid w:val="70AD76B4"/>
+    <w:multiLevelType w:val="hybridMultilevel"/>
+    <w:tmpl w:val="D8EEAD2C"/>
+    <w:lvl w:ilvl="0" w:tplc="BF4C57C0">
+      <w:start w:val="1"/>
+      <w:numFmt w:val="decimal"/>
+      <w:lvlText w:val="%1."/>
+      <w:lvlJc w:val="left"/>
+      <w:pPr>
+        <w:ind w:left="1120" w:hanging="360"/>
+      </w:pPr>
+      <w:rPr>
+        <w:rFonts w:hint="default"/>
+      </w:rPr>
+    </w:lvl>
+    <w:lvl w:ilvl="1" w:tplc="04090019" w:tentative="1">
+      <w:start w:val="1"/>
+      <w:numFmt w:val="lowerLetter"/>
+      <w:lvlText w:val="%2."/>
+      <w:lvlJc w:val="left"/>
+      <w:pPr>
+        <w:ind w:left="1840" w:hanging="360"/>
+      </w:pPr>
+    </w:lvl>
+    <w:lvl w:ilvl="2" w:tplc="0409001B" w:tentative="1">
+      <w:start w:val="1"/>
+      <w:numFmt w:val="lowerRoman"/>
+      <w:lvlText w:val="%3."/>
+      <w:lvlJc w:val="right"/>
+      <w:pPr>
+        <w:ind w:left="2560" w:hanging="180"/>
+      </w:pPr>
+    </w:lvl>
+    <w:lvl w:ilvl="3" w:tplc="0409000F" w:tentative="1">
+      <w:start w:val="1"/>
+      <w:numFmt w:val="decimal"/>
+      <w:lvlText w:val="%4."/>
+      <w:lvlJc w:val="left"/>
+      <w:pPr>
+        <w:ind w:left="3280" w:hanging="360"/>
+      </w:pPr>
+    </w:lvl>
+    <w:lvl w:ilvl="4" w:tplc="04090019" w:tentative="1">
+      <w:start w:val="1"/>
+      <w:numFmt w:val="lowerLetter"/>
+      <w:lvlText w:val="%5."/>
+      <w:lvlJc w:val="left"/>
+      <w:pPr>
+        <w:ind w:left="4000" w:hanging="360"/>
+      </w:pPr>
+    </w:lvl>
+    <w:lvl w:ilvl="5" w:tplc="0409001B" w:tentative="1">
+      <w:start w:val="1"/>
+      <w:numFmt w:val="lowerRoman"/>
+      <w:lvlText w:val="%6."/>
+      <w:lvlJc w:val="right"/>
+      <w:pPr>
+        <w:ind w:left="4720" w:hanging="180"/>
+      </w:pPr>
+    </w:lvl>
+    <w:lvl w:ilvl="6" w:tplc="0409000F" w:tentative="1">
+      <w:start w:val="1"/>
+      <w:numFmt w:val="decimal"/>
+      <w:lvlText w:val="%7."/>
+      <w:lvlJc w:val="left"/>
+      <w:pPr>
+        <w:ind w:left="5440" w:hanging="360"/>
+      </w:pPr>
+    </w:lvl>
+    <w:lvl w:ilvl="7" w:tplc="04090019" w:tentative="1">
+      <w:start w:val="1"/>
+      <w:numFmt w:val="lowerLetter"/>
+      <w:lvlText w:val="%8."/>
+      <w:lvlJc w:val="left"/>
+      <w:pPr>
+        <w:ind w:left="6160" w:hanging="360"/>
+      </w:pPr>
+    </w:lvl>
+    <w:lvl w:ilvl="8" w:tplc="0409001B" w:tentative="1">
+      <w:start w:val="1"/>
+      <w:numFmt w:val="lowerRoman"/>
+      <w:lvlText w:val="%9."/>
+      <w:lvlJc w:val="right"/>
+      <w:pPr>
+        <w:ind w:left="6880" w:hanging="180"/>
+      </w:pPr>
+    </w:lvl>
+  </w:abstractNum>
+  <w:abstractNum w:abstractNumId="44" w15:restartNumberingAfterBreak="0">
     <w:nsid w:val="74B4002A"/>
     <w:multiLevelType w:val="hybridMultilevel"/>
     <w:tmpl w:val="9E0E13C2"/>
@@ -6269,7 +6946,7 @@
       </w:pPr>
     </w:lvl>
   </w:abstractNum>
-  <w:abstractNum w:abstractNumId="39" w15:restartNumberingAfterBreak="0">
+  <w:abstractNum w:abstractNumId="45" w15:restartNumberingAfterBreak="0">
     <w:nsid w:val="74FE77B9"/>
     <w:multiLevelType w:val="hybridMultilevel"/>
     <w:tmpl w:val="DE786484"/>
@@ -6358,7 +7035,7 @@
       </w:pPr>
     </w:lvl>
   </w:abstractNum>
-  <w:abstractNum w:abstractNumId="40" w15:restartNumberingAfterBreak="0">
+  <w:abstractNum w:abstractNumId="46" w15:restartNumberingAfterBreak="0">
     <w:nsid w:val="76881F6A"/>
     <w:multiLevelType w:val="hybridMultilevel"/>
     <w:tmpl w:val="D48EC414"/>
@@ -6471,7 +7148,7 @@
       </w:rPr>
     </w:lvl>
   </w:abstractNum>
-  <w:abstractNum w:abstractNumId="41" w15:restartNumberingAfterBreak="0">
+  <w:abstractNum w:abstractNumId="47" w15:restartNumberingAfterBreak="0">
     <w:nsid w:val="77D200F4"/>
     <w:multiLevelType w:val="hybridMultilevel"/>
     <w:tmpl w:val="9EEC490A"/>
@@ -6557,7 +7234,7 @@
       </w:pPr>
     </w:lvl>
   </w:abstractNum>
-  <w:abstractNum w:abstractNumId="42" w15:restartNumberingAfterBreak="0">
+  <w:abstractNum w:abstractNumId="48" w15:restartNumberingAfterBreak="0">
     <w:nsid w:val="7C470976"/>
     <w:multiLevelType w:val="hybridMultilevel"/>
     <w:tmpl w:val="980C9E72"/>
@@ -6668,136 +7345,246 @@
       <w:rPr>
         <w:rFonts w:ascii="Wingdings" w:hAnsi="Wingdings" w:hint="default"/>
       </w:rPr>
+    </w:lvl>
+  </w:abstractNum>
+  <w:abstractNum w:abstractNumId="49" w15:restartNumberingAfterBreak="0">
+    <w:nsid w:val="7DC301F7"/>
+    <w:multiLevelType w:val="hybridMultilevel"/>
+    <w:tmpl w:val="B464F71A"/>
+    <w:lvl w:ilvl="0" w:tplc="0C9AAB28">
+      <w:start w:val="1"/>
+      <w:numFmt w:val="decimal"/>
+      <w:lvlText w:val="%1."/>
+      <w:lvlJc w:val="left"/>
+      <w:pPr>
+        <w:ind w:left="6180" w:hanging="360"/>
+      </w:pPr>
+      <w:rPr>
+        <w:rFonts w:hint="default"/>
+      </w:rPr>
+    </w:lvl>
+    <w:lvl w:ilvl="1" w:tplc="04090019" w:tentative="1">
+      <w:start w:val="1"/>
+      <w:numFmt w:val="lowerLetter"/>
+      <w:lvlText w:val="%2."/>
+      <w:lvlJc w:val="left"/>
+      <w:pPr>
+        <w:ind w:left="6900" w:hanging="360"/>
+      </w:pPr>
+    </w:lvl>
+    <w:lvl w:ilvl="2" w:tplc="0409001B" w:tentative="1">
+      <w:start w:val="1"/>
+      <w:numFmt w:val="lowerRoman"/>
+      <w:lvlText w:val="%3."/>
+      <w:lvlJc w:val="right"/>
+      <w:pPr>
+        <w:ind w:left="7620" w:hanging="180"/>
+      </w:pPr>
+    </w:lvl>
+    <w:lvl w:ilvl="3" w:tplc="0409000F" w:tentative="1">
+      <w:start w:val="1"/>
+      <w:numFmt w:val="decimal"/>
+      <w:lvlText w:val="%4."/>
+      <w:lvlJc w:val="left"/>
+      <w:pPr>
+        <w:ind w:left="8340" w:hanging="360"/>
+      </w:pPr>
+    </w:lvl>
+    <w:lvl w:ilvl="4" w:tplc="04090019" w:tentative="1">
+      <w:start w:val="1"/>
+      <w:numFmt w:val="lowerLetter"/>
+      <w:lvlText w:val="%5."/>
+      <w:lvlJc w:val="left"/>
+      <w:pPr>
+        <w:ind w:left="9060" w:hanging="360"/>
+      </w:pPr>
+    </w:lvl>
+    <w:lvl w:ilvl="5" w:tplc="0409001B" w:tentative="1">
+      <w:start w:val="1"/>
+      <w:numFmt w:val="lowerRoman"/>
+      <w:lvlText w:val="%6."/>
+      <w:lvlJc w:val="right"/>
+      <w:pPr>
+        <w:ind w:left="9780" w:hanging="180"/>
+      </w:pPr>
+    </w:lvl>
+    <w:lvl w:ilvl="6" w:tplc="0409000F" w:tentative="1">
+      <w:start w:val="1"/>
+      <w:numFmt w:val="decimal"/>
+      <w:lvlText w:val="%7."/>
+      <w:lvlJc w:val="left"/>
+      <w:pPr>
+        <w:ind w:left="10500" w:hanging="360"/>
+      </w:pPr>
+    </w:lvl>
+    <w:lvl w:ilvl="7" w:tplc="04090019" w:tentative="1">
+      <w:start w:val="1"/>
+      <w:numFmt w:val="lowerLetter"/>
+      <w:lvlText w:val="%8."/>
+      <w:lvlJc w:val="left"/>
+      <w:pPr>
+        <w:ind w:left="11220" w:hanging="360"/>
+      </w:pPr>
+    </w:lvl>
+    <w:lvl w:ilvl="8" w:tplc="0409001B" w:tentative="1">
+      <w:start w:val="1"/>
+      <w:numFmt w:val="lowerRoman"/>
+      <w:lvlText w:val="%9."/>
+      <w:lvlJc w:val="right"/>
+      <w:pPr>
+        <w:ind w:left="11940" w:hanging="180"/>
+      </w:pPr>
     </w:lvl>
   </w:abstractNum>
   <w:num w:numId="1" w16cid:durableId="1028216211">
     <w:abstractNumId w:val="5"/>
   </w:num>
   <w:num w:numId="2" w16cid:durableId="1213346940">
-    <w:abstractNumId w:val="13"/>
+    <w:abstractNumId w:val="15"/>
   </w:num>
   <w:num w:numId="3" w16cid:durableId="1787000889">
-    <w:abstractNumId w:val="35"/>
+    <w:abstractNumId w:val="40"/>
   </w:num>
   <w:num w:numId="4" w16cid:durableId="2129614849">
-    <w:abstractNumId w:val="40"/>
+    <w:abstractNumId w:val="46"/>
   </w:num>
   <w:num w:numId="5" w16cid:durableId="906648327">
-    <w:abstractNumId w:val="28"/>
+    <w:abstractNumId w:val="31"/>
   </w:num>
   <w:num w:numId="6" w16cid:durableId="796139641">
-    <w:abstractNumId w:val="42"/>
+    <w:abstractNumId w:val="48"/>
   </w:num>
   <w:num w:numId="7" w16cid:durableId="834414160">
     <w:abstractNumId w:val="4"/>
   </w:num>
   <w:num w:numId="8" w16cid:durableId="1151795509">
-    <w:abstractNumId w:val="8"/>
+    <w:abstractNumId w:val="9"/>
   </w:num>
   <w:num w:numId="9" w16cid:durableId="1469125515">
-    <w:abstractNumId w:val="41"/>
+    <w:abstractNumId w:val="47"/>
   </w:num>
   <w:num w:numId="10" w16cid:durableId="1360744644">
-    <w:abstractNumId w:val="20"/>
+    <w:abstractNumId w:val="22"/>
   </w:num>
   <w:num w:numId="11" w16cid:durableId="1679426986">
-    <w:abstractNumId w:val="39"/>
+    <w:abstractNumId w:val="45"/>
   </w:num>
   <w:num w:numId="12" w16cid:durableId="830023667">
-    <w:abstractNumId w:val="30"/>
+    <w:abstractNumId w:val="33"/>
   </w:num>
   <w:num w:numId="13" w16cid:durableId="439304959">
     <w:abstractNumId w:val="3"/>
   </w:num>
   <w:num w:numId="14" w16cid:durableId="509877158">
+    <w:abstractNumId w:val="36"/>
+  </w:num>
+  <w:num w:numId="15" w16cid:durableId="1680236208">
     <w:abstractNumId w:val="32"/>
   </w:num>
-  <w:num w:numId="15" w16cid:durableId="1680236208">
+  <w:num w:numId="16" w16cid:durableId="1520663039">
+    <w:abstractNumId w:val="27"/>
+  </w:num>
+  <w:num w:numId="17" w16cid:durableId="1901405545">
+    <w:abstractNumId w:val="25"/>
+  </w:num>
+  <w:num w:numId="18" w16cid:durableId="1574656463">
+    <w:abstractNumId w:val="17"/>
+  </w:num>
+  <w:num w:numId="19" w16cid:durableId="1669407202">
     <w:abstractNumId w:val="29"/>
   </w:num>
-  <w:num w:numId="16" w16cid:durableId="1520663039">
-    <w:abstractNumId w:val="25"/>
-  </w:num>
-  <w:num w:numId="17" w16cid:durableId="1901405545">
-    <w:abstractNumId w:val="23"/>
-  </w:num>
-  <w:num w:numId="18" w16cid:durableId="1574656463">
-    <w:abstractNumId w:val="15"/>
-  </w:num>
-  <w:num w:numId="19" w16cid:durableId="1669407202">
-    <w:abstractNumId w:val="27"/>
-  </w:num>
   <w:num w:numId="20" w16cid:durableId="1911764556">
-    <w:abstractNumId w:val="24"/>
+    <w:abstractNumId w:val="26"/>
   </w:num>
   <w:num w:numId="21" w16cid:durableId="1127117651">
     <w:abstractNumId w:val="6"/>
   </w:num>
   <w:num w:numId="22" w16cid:durableId="606623709">
-    <w:abstractNumId w:val="37"/>
+    <w:abstractNumId w:val="42"/>
   </w:num>
   <w:num w:numId="23" w16cid:durableId="1269578119">
-    <w:abstractNumId w:val="18"/>
+    <w:abstractNumId w:val="20"/>
   </w:num>
   <w:num w:numId="24" w16cid:durableId="337005917">
-    <w:abstractNumId w:val="14"/>
+    <w:abstractNumId w:val="16"/>
   </w:num>
   <w:num w:numId="25" w16cid:durableId="82259673">
-    <w:abstractNumId w:val="36"/>
+    <w:abstractNumId w:val="41"/>
   </w:num>
   <w:num w:numId="26" w16cid:durableId="1629554723">
-    <w:abstractNumId w:val="26"/>
+    <w:abstractNumId w:val="28"/>
   </w:num>
   <w:num w:numId="27" w16cid:durableId="1628076500">
     <w:abstractNumId w:val="0"/>
   </w:num>
   <w:num w:numId="28" w16cid:durableId="719132245">
-    <w:abstractNumId w:val="12"/>
+    <w:abstractNumId w:val="14"/>
   </w:num>
   <w:num w:numId="29" w16cid:durableId="890575685">
-    <w:abstractNumId w:val="31"/>
+    <w:abstractNumId w:val="34"/>
   </w:num>
   <w:num w:numId="30" w16cid:durableId="766967901">
-    <w:abstractNumId w:val="17"/>
+    <w:abstractNumId w:val="19"/>
   </w:num>
   <w:num w:numId="31" w16cid:durableId="35008070">
-    <w:abstractNumId w:val="22"/>
+    <w:abstractNumId w:val="24"/>
   </w:num>
   <w:num w:numId="32" w16cid:durableId="1735884158">
-    <w:abstractNumId w:val="7"/>
+    <w:abstractNumId w:val="8"/>
   </w:num>
   <w:num w:numId="33" w16cid:durableId="119694401">
-    <w:abstractNumId w:val="10"/>
+    <w:abstractNumId w:val="11"/>
   </w:num>
   <w:num w:numId="34" w16cid:durableId="1576360752">
     <w:abstractNumId w:val="2"/>
   </w:num>
   <w:num w:numId="35" w16cid:durableId="730353131">
-    <w:abstractNumId w:val="11"/>
+    <w:abstractNumId w:val="13"/>
   </w:num>
   <w:num w:numId="36" w16cid:durableId="2009283849">
-    <w:abstractNumId w:val="19"/>
+    <w:abstractNumId w:val="21"/>
   </w:num>
   <w:num w:numId="37" w16cid:durableId="23990172">
-    <w:abstractNumId w:val="38"/>
+    <w:abstractNumId w:val="44"/>
   </w:num>
   <w:num w:numId="38" w16cid:durableId="1784033974">
-    <w:abstractNumId w:val="16"/>
+    <w:abstractNumId w:val="18"/>
   </w:num>
   <w:num w:numId="39" w16cid:durableId="532116574">
     <w:abstractNumId w:val="1"/>
   </w:num>
   <w:num w:numId="40" w16cid:durableId="1932623199">
-    <w:abstractNumId w:val="33"/>
+    <w:abstractNumId w:val="38"/>
   </w:num>
   <w:num w:numId="41" w16cid:durableId="1398434981">
-    <w:abstractNumId w:val="21"/>
+    <w:abstractNumId w:val="23"/>
   </w:num>
   <w:num w:numId="42" w16cid:durableId="1977562574">
-    <w:abstractNumId w:val="34"/>
+    <w:abstractNumId w:val="39"/>
   </w:num>
   <w:num w:numId="43" w16cid:durableId="1218249635">
-    <w:abstractNumId w:val="9"/>
+    <w:abstractNumId w:val="10"/>
+  </w:num>
+  <w:num w:numId="44" w16cid:durableId="875461652">
+    <w:abstractNumId w:val="35"/>
+  </w:num>
+  <w:num w:numId="45" w16cid:durableId="1673873018">
+    <w:abstractNumId w:val="49"/>
+  </w:num>
+  <w:num w:numId="46" w16cid:durableId="402218278">
+    <w:abstractNumId w:val="30"/>
+  </w:num>
+  <w:num w:numId="47" w16cid:durableId="199822568">
+    <w:abstractNumId w:val="43"/>
+  </w:num>
+  <w:num w:numId="48" w16cid:durableId="1623728659">
+    <w:abstractNumId w:val="12"/>
+  </w:num>
+  <w:num w:numId="49" w16cid:durableId="1067263815">
+    <w:abstractNumId w:val="37"/>
+  </w:num>
+  <w:num w:numId="50" w16cid:durableId="2130856578">
+    <w:abstractNumId w:val="7"/>
   </w:num>
 </w:numbering>
 </file>

</xml_diff>